<commit_message>
bug in add to env
</commit_message>
<xml_diff>
--- a/mmn14/ממ''ן14 שפות תכנות.docx
+++ b/mmn14/ממ''ן14 שפות תכנות.docx
@@ -83,35 +83,7 @@
           <w:rtl/>
           <w:lang w:val="en-US"/>
         </w:rPr>
-        <w:t xml:space="preserve">השינוי שנדרש בסעיף א'  ו הפרוצדורה </w:t>
-      </w:r>
-      <w:proofErr w:type="spellStart"/>
-      <w:r>
-        <w:rPr>
-          <w:rFonts w:hint="cs"/>
-          <w:b w:val="0"/>
-          <w:bCs w:val="0"/>
-          <w:sz w:val="28"/>
-          <w:szCs w:val="28"/>
-          <w:u w:val="none"/>
-          <w:rtl/>
-          <w:lang w:val="en-US"/>
-        </w:rPr>
-        <w:t>שננדרשה</w:t>
-      </w:r>
-      <w:proofErr w:type="spellEnd"/>
-      <w:r>
-        <w:rPr>
-          <w:rFonts w:hint="cs"/>
-          <w:b w:val="0"/>
-          <w:bCs w:val="0"/>
-          <w:sz w:val="28"/>
-          <w:szCs w:val="28"/>
-          <w:u w:val="none"/>
-          <w:rtl/>
-          <w:lang w:val="en-US"/>
-        </w:rPr>
-        <w:t xml:space="preserve"> בסעיף ג' נמצאים בקבצים </w:t>
+        <w:t xml:space="preserve">השינוי שנדרש בסעיף א'  ו הפרוצדורה שנדרשה בסעיף ג' נמצאים בקבצים </w:t>
       </w:r>
       <w:proofErr w:type="spellStart"/>
       <w:r>
@@ -490,10 +462,7 @@
     <w:p>
       <w:pPr>
         <w:pStyle w:val="ListParagraph"/>
-        <w:numPr>
-          <w:ilvl w:val="1"/>
-          <w:numId w:val="1"/>
-        </w:numPr>
+        <w:ind w:left="1440"/>
         <w:jc w:val="left"/>
         <w:rPr>
           <w:b w:val="0"/>
@@ -501,7 +470,6 @@
           <w:sz w:val="32"/>
           <w:szCs w:val="32"/>
           <w:u w:val="none"/>
-          <w:rtl/>
           <w:lang w:val="en-US"/>
         </w:rPr>
       </w:pPr>
@@ -3107,48 +3075,46 @@
           <w:rtl/>
           <w:lang w:val="en-US"/>
         </w:rPr>
-        <w:t xml:space="preserve"> של ערכם.</w:t>
-      </w:r>
-      <w:r>
-        <w:rPr>
-          <w:rFonts w:hint="cs"/>
-          <w:b w:val="0"/>
-          <w:bCs w:val="0"/>
-          <w:sz w:val="28"/>
-          <w:szCs w:val="28"/>
-          <w:u w:val="none"/>
-          <w:rtl/>
-          <w:lang w:val="en-US"/>
-        </w:rPr>
-        <w:t xml:space="preserve"> כמובן שלצורך כך השתמשתי ברשימות והמערכים שמימשנו </w:t>
-      </w:r>
-      <w:proofErr w:type="spellStart"/>
-      <w:r>
-        <w:rPr>
-          <w:rFonts w:hint="cs"/>
-          <w:b w:val="0"/>
-          <w:bCs w:val="0"/>
-          <w:sz w:val="28"/>
-          <w:szCs w:val="28"/>
-          <w:u w:val="none"/>
-          <w:rtl/>
-          <w:lang w:val="en-US"/>
-        </w:rPr>
-        <w:t>בממ"ן</w:t>
-      </w:r>
-      <w:proofErr w:type="spellEnd"/>
-      <w:r>
-        <w:rPr>
-          <w:rFonts w:hint="cs"/>
-          <w:b w:val="0"/>
-          <w:bCs w:val="0"/>
-          <w:sz w:val="28"/>
-          <w:szCs w:val="28"/>
-          <w:u w:val="none"/>
-          <w:rtl/>
-          <w:lang w:val="en-US"/>
-        </w:rPr>
-        <w:t xml:space="preserve"> 13. </w:t>
+        <w:t xml:space="preserve"> של </w:t>
+      </w:r>
+      <w:r>
+        <w:rPr>
+          <w:rFonts w:hint="cs"/>
+          <w:b w:val="0"/>
+          <w:bCs w:val="0"/>
+          <w:sz w:val="28"/>
+          <w:szCs w:val="28"/>
+          <w:u w:val="none"/>
+          <w:rtl/>
+          <w:lang w:val="en-US"/>
+        </w:rPr>
+        <w:t>ביטויים</w:t>
+      </w:r>
+      <w:r>
+        <w:rPr>
+          <w:rFonts w:hint="cs"/>
+          <w:b w:val="0"/>
+          <w:bCs w:val="0"/>
+          <w:sz w:val="28"/>
+          <w:szCs w:val="28"/>
+          <w:u w:val="none"/>
+          <w:rtl/>
+          <w:lang w:val="en-US"/>
+        </w:rPr>
+        <w:t>.</w:t>
+      </w:r>
+      <w:r>
+        <w:rPr>
+          <w:rFonts w:hint="cs"/>
+          <w:b w:val="0"/>
+          <w:bCs w:val="0"/>
+          <w:sz w:val="28"/>
+          <w:szCs w:val="28"/>
+          <w:u w:val="none"/>
+          <w:rtl/>
+          <w:lang w:val="en-US"/>
+        </w:rPr>
+        <w:t xml:space="preserve"> </w:t>
       </w:r>
     </w:p>
     <w:p>
@@ -3270,7 +3236,20 @@
           <w:rtl/>
           <w:lang w:val="en-US"/>
         </w:rPr>
-        <w:t>ניצור עותק שלהן.</w:t>
+        <w:t xml:space="preserve">נבדוק </w:t>
+      </w:r>
+      <w:r>
+        <w:rPr>
+          <w:rFonts w:hint="cs"/>
+          <w:b w:val="0"/>
+          <w:bCs w:val="0"/>
+          <w:sz w:val="28"/>
+          <w:szCs w:val="28"/>
+          <w:u w:val="none"/>
+          <w:rtl/>
+          <w:lang w:val="en-US"/>
+        </w:rPr>
+        <w:t>האם הרשימה החדשה לא ארוכה יותר ושכל המשתנים שלה הם משתנים של הפונקציה המקורית</w:t>
       </w:r>
     </w:p>
     <w:p>
@@ -3301,8 +3280,36 @@
           <w:rtl/>
           <w:lang w:val="en-US"/>
         </w:rPr>
-        <w:t>נבדוק האם צריך לעדכן ערכים ברשימה ונבדוק.</w:t>
-      </w:r>
+        <w:t>נשלח את הרשימות המעודכנות לפונקציה שתוסיף את הערכים של הרשימות לסביבה.</w:t>
+      </w:r>
+      <w:r>
+        <w:rPr>
+          <w:rFonts w:hint="cs"/>
+          <w:b w:val="0"/>
+          <w:bCs w:val="0"/>
+          <w:sz w:val="28"/>
+          <w:szCs w:val="28"/>
+          <w:u w:val="none"/>
+          <w:rtl/>
+          <w:lang w:val="en-US"/>
+        </w:rPr>
+        <w:t xml:space="preserve"> קודם את הישנים ואחר כך את החדשים כך הערך האחרון שהסביבה תכיר יהיה הערך החדש ולא </w:t>
+      </w:r>
+      <w:proofErr w:type="spellStart"/>
+      <w:r>
+        <w:rPr>
+          <w:rFonts w:hint="cs"/>
+          <w:b w:val="0"/>
+          <w:bCs w:val="0"/>
+          <w:sz w:val="28"/>
+          <w:szCs w:val="28"/>
+          <w:u w:val="none"/>
+          <w:rtl/>
+          <w:lang w:val="en-US"/>
+        </w:rPr>
+        <w:t>הדיפולטי</w:t>
+      </w:r>
+      <w:proofErr w:type="spellEnd"/>
     </w:p>
     <w:p>
       <w:pPr>
@@ -3332,7 +3339,7 @@
           <w:rtl/>
           <w:lang w:val="en-US"/>
         </w:rPr>
-        <w:t>נשלח את הרשימות המעודכנות לפונקציה שתוסיף את הערכים של הרשימות לסביבה.</w:t>
+        <w:t>נחשב את ערך הפונקציה עם הסביבה החדשה.</w:t>
       </w:r>
     </w:p>
     <w:p>
@@ -3344,59 +3351,28 @@
         </w:numPr>
         <w:jc w:val="left"/>
         <w:rPr>
-          <w:b w:val="0"/>
-          <w:bCs w:val="0"/>
-          <w:sz w:val="28"/>
-          <w:szCs w:val="28"/>
-          <w:u w:val="none"/>
-          <w:lang w:val="en-US"/>
-        </w:rPr>
-      </w:pPr>
-      <w:r>
-        <w:rPr>
-          <w:rFonts w:hint="cs"/>
-          <w:b w:val="0"/>
-          <w:bCs w:val="0"/>
-          <w:sz w:val="28"/>
-          <w:szCs w:val="28"/>
-          <w:u w:val="none"/>
-          <w:rtl/>
-          <w:lang w:val="en-US"/>
-        </w:rPr>
-        <w:t>נפעיל את הפונקציה.</w:t>
-      </w:r>
-    </w:p>
-    <w:p>
-      <w:pPr>
-        <w:pStyle w:val="ListParagraph"/>
-        <w:numPr>
-          <w:ilvl w:val="3"/>
-          <w:numId w:val="1"/>
-        </w:numPr>
-        <w:jc w:val="left"/>
-        <w:rPr>
-          <w:rFonts w:hint="cs"/>
-          <w:b w:val="0"/>
-          <w:bCs w:val="0"/>
-          <w:sz w:val="28"/>
-          <w:szCs w:val="28"/>
-          <w:u w:val="none"/>
-          <w:rtl/>
-          <w:lang w:val="en-US"/>
-        </w:rPr>
-      </w:pPr>
-      <w:r>
-        <w:rPr>
-          <w:rFonts w:hint="cs"/>
-          <w:b w:val="0"/>
-          <w:bCs w:val="0"/>
-          <w:sz w:val="28"/>
-          <w:szCs w:val="28"/>
-          <w:u w:val="none"/>
-          <w:rtl/>
-          <w:lang w:val="en-US"/>
-        </w:rPr>
-        <w:t xml:space="preserve">נעדכן מחדש את הפונקציה עם הרשימות של ערך </w:t>
+          <w:rFonts w:hint="cs"/>
+          <w:b w:val="0"/>
+          <w:bCs w:val="0"/>
+          <w:sz w:val="28"/>
+          <w:szCs w:val="28"/>
+          <w:u w:val="none"/>
+          <w:rtl/>
+          <w:lang w:val="en-US"/>
+        </w:rPr>
+      </w:pPr>
+      <w:r>
+        <w:rPr>
+          <w:rFonts w:hint="cs"/>
+          <w:b w:val="0"/>
+          <w:bCs w:val="0"/>
+          <w:sz w:val="28"/>
+          <w:szCs w:val="28"/>
+          <w:u w:val="none"/>
+          <w:rtl/>
+          <w:lang w:val="en-US"/>
+        </w:rPr>
+        <w:t xml:space="preserve">בגלל שאנחנו לא משנים את הערך </w:t>
       </w:r>
       <w:proofErr w:type="spellStart"/>
       <w:r>
@@ -3424,7 +3400,7 @@
           <w:rtl/>
           <w:lang w:val="en-US"/>
         </w:rPr>
-        <w:t xml:space="preserve"> על מנת שיופעל עם הערכים </w:t>
+        <w:t xml:space="preserve"> ברשימה מובטח לנו כי בהפעלה אחרת יישאר הערך </w:t>
       </w:r>
       <w:proofErr w:type="spellStart"/>
       <w:r>
@@ -3438,7 +3414,7 @@
           <w:rtl/>
           <w:lang w:val="en-US"/>
         </w:rPr>
-        <w:t>הדיפולטים</w:t>
+        <w:t>הדיפולטיבי</w:t>
       </w:r>
       <w:proofErr w:type="spellEnd"/>
       <w:r>
@@ -3452,7 +3428,19 @@
           <w:rtl/>
           <w:lang w:val="en-US"/>
         </w:rPr>
-        <w:t xml:space="preserve"> בפעם הבאה.</w:t>
+        <w:t xml:space="preserve"> במידה ולא שינו אותו גם בהפעלה האחרת.</w:t>
+      </w:r>
+      <w:r>
+        <w:rPr>
+          <w:b w:val="0"/>
+          <w:bCs w:val="0"/>
+          <w:sz w:val="28"/>
+          <w:szCs w:val="28"/>
+          <w:u w:val="none"/>
+          <w:rtl/>
+          <w:lang w:val="en-US"/>
+        </w:rPr>
+        <w:br/>
       </w:r>
     </w:p>
     <w:sectPr>

</xml_diff>